<commit_message>
aggiunto come override il metodo toString per la classe Prodotto
</commit_message>
<xml_diff>
--- a/tps.docx
+++ b/tps.docx
@@ -1089,7 +1089,24 @@
           <w:i/>
           <w:u w:val="single"/>
         </w:rPr>
-        <w:t>vo: Modifica di un Prodo</w:t>
+        <w:t xml:space="preserve">vo: </w:t>
+      </w:r>
+      <w:r>
+        <w:rPr>
+          <w:b/>
+          <w:i/>
+          <w:u w:val="single"/>
+          <w:lang w:val="it-IT"/>
+        </w:rPr>
+        <w:t>aggiunta</w:t>
+      </w:r>
+      <w:r>
+        <w:rPr>
+          <w:b/>
+          <w:i/>
+          <w:u w:val="single"/>
+        </w:rPr>
+        <w:t xml:space="preserve"> di un Prodo</w:t>
       </w:r>
       <w:proofErr w:type="spellStart"/>
       <w:r>
@@ -4761,7 +4778,7 @@
 </file>
 
 <file path=customXml/itemProps1.xml><?xml version="1.0" encoding="utf-8"?>
-<ds:datastoreItem xmlns:ds="http://schemas.openxmlformats.org/officeDocument/2006/customXml" ds:itemID="{CB7E21DA-850C-A74F-A0C9-A15784315F54}">
+<ds:datastoreItem xmlns:ds="http://schemas.openxmlformats.org/officeDocument/2006/customXml" ds:itemID="{D299BF2B-2774-354C-8A09-97ACCFF99994}">
   <ds:schemaRefs>
     <ds:schemaRef ds:uri="http://schemas.openxmlformats.org/officeDocument/2006/bibliography"/>
   </ds:schemaRefs>

</xml_diff>